<commit_message>
en.bw doc and pdf
</commit_message>
<xml_diff>
--- a/r.gerson.en.bw.docx
+++ b/r.gerson.en.bw.docx
@@ -456,8 +456,22 @@
             <w:r>
               <w:rPr>
                 <w:rFonts w:ascii="Calibri" w:hAnsi="Calibri" w:cs="Calibri"/>
-              </w:rPr>
-              <w:pict w14:anchorId="491DC8A8">
+                <w:lang w:val="en-US"/>
+              </w:rPr>
+              <w:t xml:space="preserve">   </w:t>
+            </w:r>
+            <w:r>
+              <w:rPr>
+                <w:rStyle w:val="Hyperlink"/>
+                <w:rFonts w:ascii="Calibri" w:eastAsia="Calibri" w:hAnsi="Calibri" w:cs="Calibri"/>
+                <w:bCs/>
+                <w:color w:val="auto"/>
+                <w:sz w:val="22"/>
+                <w:szCs w:val="22"/>
+                <w:u w:val="none"/>
+                <w:lang w:val="en-US"/>
+              </w:rPr>
+              <w:pict w14:anchorId="236600DB">
                 <v:shapetype id="_x0000_t75" coordsize="21600,21600" o:spt="75" o:preferrelative="t" path="m@4@5l@4@11@9@11@9@5xe" filled="f" stroked="f">
                   <v:stroke joinstyle="miter"/>
                   <v:formulas>
@@ -477,20 +491,18 @@
                   <v:path o:extrusionok="f" gradientshapeok="t" o:connecttype="rect"/>
                   <o:lock v:ext="edit" aspectratio="t"/>
                 </v:shapetype>
-                <v:shape id="_x0000_i1025" type="#_x0000_t75" style="width:42.65pt;height:42.65pt">
-                  <v:imagedata r:id="rId9" o:title="cka-certified-kubernetes-administrator"/>
+                <v:shape id="_x0000_i1048" type="#_x0000_t75" style="width:59.65pt;height:30.65pt">
+                  <v:imagedata r:id="rId9" o:title=""/>
                 </v:shape>
               </w:pict>
             </w:r>
             <w:r>
               <w:rPr>
                 <w:rFonts w:ascii="Calibri" w:hAnsi="Calibri" w:cs="Calibri"/>
-                <w:sz w:val="36"/>
-                <w:lang w:val="en-US"/>
-              </w:rPr>
-              <w:pict w14:anchorId="070F0C2D">
-                <v:shape id="_x0000_i1026" type="#_x0000_t75" style="width:40.35pt;height:40.35pt">
-                  <v:imagedata r:id="rId10" o:title="azure-administrator-associate-600x600"/>
+              </w:rPr>
+              <w:pict w14:anchorId="491DC8A8">
+                <v:shape id="_x0000_i1025" type="#_x0000_t75" style="width:42.45pt;height:42.45pt">
+                  <v:imagedata r:id="rId10" o:title="cka-certified-kubernetes-administrator"/>
                 </v:shape>
               </w:pict>
             </w:r>
@@ -500,55 +512,47 @@
                 <w:sz w:val="36"/>
                 <w:lang w:val="en-US"/>
               </w:rPr>
-              <w:t xml:space="preserve"> </w:t>
-            </w:r>
-            <w:r>
-              <w:rPr>
-                <w:rFonts w:ascii="Calibri" w:hAnsi="Calibri" w:cs="Calibri"/>
-                <w:sz w:val="36"/>
-                <w:lang w:val="en-US"/>
-              </w:rPr>
-              <w:pict w14:anchorId="796A8458">
-                <v:shape id="_x0000_i1027" type="#_x0000_t75" style="width:38.35pt;height:38.35pt">
-                  <v:imagedata r:id="rId11" o:title="main-qimg-0deeb782080b4ac4c5e83623071dbee8-lq"/>
+              <w:pict w14:anchorId="070F0C2D">
+                <v:shape id="_x0000_i1026" type="#_x0000_t75" style="width:40.3pt;height:40.3pt">
+                  <v:imagedata r:id="rId11" o:title="azure-administrator-associate-600x600"/>
                 </v:shape>
               </w:pict>
             </w:r>
             <w:r>
               <w:rPr>
                 <w:rFonts w:ascii="Calibri" w:hAnsi="Calibri" w:cs="Calibri"/>
-              </w:rPr>
-              <w:t xml:space="preserve">  </w:t>
-            </w:r>
-            <w:r>
-              <w:rPr>
-                <w:rFonts w:ascii="Calibri" w:hAnsi="Calibri" w:cs="Calibri"/>
                 <w:sz w:val="36"/>
                 <w:lang w:val="en-US"/>
               </w:rPr>
-              <w:pict w14:anchorId="59185337">
-                <v:shape id="Imagen 1" o:spid="_x0000_i1028" type="#_x0000_t75" alt="Cisco_CCNA_Logo512" style="width:38pt;height:38pt;visibility:visible" o:button="t">
-                  <v:imagedata r:id="rId12" o:title="Cisco_CCNA_Logo512"/>
+              <w:t xml:space="preserve"> </w:t>
+            </w:r>
+            <w:r>
+              <w:rPr>
+                <w:rFonts w:ascii="Calibri" w:hAnsi="Calibri" w:cs="Calibri"/>
+                <w:sz w:val="36"/>
+                <w:lang w:val="en-US"/>
+              </w:rPr>
+              <w:pict w14:anchorId="796A8458">
+                <v:shape id="_x0000_i1027" type="#_x0000_t75" style="width:38.15pt;height:38.15pt">
+                  <v:imagedata r:id="rId12" o:title="main-qimg-0deeb782080b4ac4c5e83623071dbee8-lq"/>
                 </v:shape>
               </w:pict>
             </w:r>
             <w:r>
               <w:rPr>
                 <w:rFonts w:ascii="Calibri" w:hAnsi="Calibri" w:cs="Calibri"/>
+              </w:rPr>
+              <w:t xml:space="preserve">  </w:t>
+            </w:r>
+            <w:r>
+              <w:rPr>
+                <w:rFonts w:ascii="Calibri" w:hAnsi="Calibri" w:cs="Calibri"/>
                 <w:sz w:val="36"/>
                 <w:lang w:val="en-US"/>
               </w:rPr>
-              <w:t xml:space="preserve"> </w:t>
-            </w:r>
-            <w:r>
-              <w:rPr>
-                <w:rFonts w:ascii="Calibri" w:hAnsi="Calibri" w:cs="Calibri"/>
-                <w:sz w:val="36"/>
-                <w:lang w:val="en-US"/>
-              </w:rPr>
-              <w:pict w14:anchorId="164A6E2F">
-                <v:shape id="_x0000_i1029" type="#_x0000_t75" style="width:40pt;height:40pt">
-                  <v:imagedata r:id="rId13" o:title=""/>
+              <w:pict w14:anchorId="59185337">
+                <v:shape id="Imagen 1" o:spid="_x0000_i1028" type="#_x0000_t75" alt="Cisco_CCNA_Logo512" style="width:38.15pt;height:38.15pt;visibility:visible" o:button="t">
+                  <v:imagedata r:id="rId13" o:title="Cisco_CCNA_Logo512"/>
                 </v:shape>
               </w:pict>
             </w:r>
@@ -566,11 +570,19 @@
                 <w:sz w:val="36"/>
                 <w:lang w:val="en-US"/>
               </w:rPr>
-              <w:pict w14:anchorId="0BE340D7">
-                <v:shape id="_x0000_i1030" type="#_x0000_t75" style="width:67pt;height:35pt">
-                  <v:imagedata r:id="rId14" o:title="cgg"/>
+              <w:pict w14:anchorId="164A6E2F">
+                <v:shape id="_x0000_i1029" type="#_x0000_t75" style="width:40.3pt;height:40.3pt">
+                  <v:imagedata r:id="rId14" o:title=""/>
                 </v:shape>
               </w:pict>
+            </w:r>
+            <w:r>
+              <w:rPr>
+                <w:rFonts w:ascii="Calibri" w:hAnsi="Calibri" w:cs="Calibri"/>
+                <w:sz w:val="36"/>
+                <w:lang w:val="en-US"/>
+              </w:rPr>
+              <w:t xml:space="preserve"> </w:t>
             </w:r>
           </w:p>
         </w:tc>
@@ -604,7 +616,7 @@
                 <w:lang w:val="en-US"/>
               </w:rPr>
               <w:pict w14:anchorId="24D090DB">
-                <v:shape id="_x0000_i1031" type="#_x0000_t75" style="width:57.65pt;height:15pt">
+                <v:shape id="_x0000_i1031" type="#_x0000_t75" style="width:57.5pt;height:15.05pt">
                   <v:imagedata r:id="rId15" o:title=""/>
                 </v:shape>
               </w:pict>
@@ -685,10 +697,10 @@
                 <w:szCs w:val="18"/>
               </w:rPr>
               <w:object w:dxaOrig="6180" w:dyaOrig="1860" w14:anchorId="7051DE9F">
-                <v:shape id="_x0000_i1032" type="#_x0000_t75" style="width:57pt;height:16.65pt" o:ole="">
+                <v:shape id="_x0000_i1032" type="#_x0000_t75" style="width:56.95pt;height:16.65pt" o:ole="">
                   <v:imagedata r:id="rId17" o:title=""/>
                 </v:shape>
-                <o:OLEObject Type="Embed" ProgID="PBrush" ShapeID="_x0000_i1032" DrawAspect="Content" ObjectID="_1776494297" r:id="rId18"/>
+                <o:OLEObject Type="Embed" ProgID="PBrush" ShapeID="_x0000_i1032" DrawAspect="Content" ObjectID="_1777992559" r:id="rId18"/>
               </w:object>
             </w:r>
             <w:r>
@@ -1009,7 +1021,7 @@
                 <w:lang w:val="en-US"/>
               </w:rPr>
             </w:pPr>
-            <w:hyperlink r:id="rId21" w:history="1">
+            <w:hyperlink r:id="rId21" w:anchor="gs.9t5vks" w:history="1">
               <w:r>
                 <w:rPr>
                   <w:rStyle w:val="Hyperlink"/>

</xml_diff>